<commit_message>
Modify EPPlus instead of using dll, and add open result excel
1.移除EPPlus.dll，加入修改過的參考，避免Fomula2錯誤。
2.寫入Success或fail時在附加內容中間不加逗號。
3.Run完在excel檔名後加上時間另存新檔，避免覆蓋原本excel。
4.加入checkbox確認Run完後是否自動開啟新檔。
</commit_message>
<xml_diff>
--- a/Document/Result回填Manual.docx
+++ b/Document/Result回填Manual.docx
@@ -249,6 +249,9 @@
           <w:numId w:val="1"/>
         </w:numPr>
         <w:ind w:leftChars="0"/>
+        <w:rPr>
+          <w:rFonts w:hint="eastAsia"/>
+        </w:rPr>
       </w:pPr>
       <w:r>
         <w:rPr>
@@ -308,7 +311,7 @@
         <w:rPr>
           <w:rFonts w:hint="eastAsia"/>
         </w:rPr>
-        <w:t>7</w:t>
+        <w:t>8</w:t>
       </w:r>
       <w:r>
         <w:rPr>
@@ -325,12 +328,39 @@
           <w:numId w:val="1"/>
         </w:numPr>
         <w:ind w:leftChars="0"/>
-      </w:pPr>
-      <w:r>
-        <w:rPr>
-          <w:rFonts w:hint="eastAsia"/>
-        </w:rPr>
-        <w:t>請確認寫入</w:t>
+        <w:rPr>
+          <w:rFonts w:hint="eastAsia"/>
+        </w:rPr>
+      </w:pPr>
+      <w:r>
+        <w:rPr>
+          <w:rFonts w:hint="eastAsia"/>
+        </w:rPr>
+        <w:t>按下</w:t>
+      </w:r>
+      <w:r>
+        <w:rPr>
+          <w:rFonts w:hint="eastAsia"/>
+        </w:rPr>
+        <w:t>Run</w:t>
+      </w:r>
+      <w:r>
+        <w:rPr>
+          <w:rFonts w:hint="eastAsia"/>
+        </w:rPr>
+        <w:t>開始執行寫入，</w:t>
+      </w:r>
+      <w:r>
+        <w:rPr>
+          <w:rFonts w:hint="eastAsia"/>
+        </w:rPr>
+        <w:t>Run</w:t>
+      </w:r>
+      <w:r>
+        <w:rPr>
+          <w:rFonts w:hint="eastAsia"/>
+        </w:rPr>
+        <w:t>完會在</w:t>
       </w:r>
       <w:r>
         <w:rPr>
@@ -342,31 +372,7 @@
         <w:rPr>
           <w:rFonts w:hint="eastAsia"/>
         </w:rPr>
-        <w:t>中的</w:t>
-      </w:r>
-      <w:r>
-        <w:rPr>
-          <w:rFonts w:hint="eastAsia"/>
-        </w:rPr>
-        <w:t>Cell</w:t>
-      </w:r>
-      <w:r>
-        <w:rPr>
-          <w:rFonts w:hint="eastAsia"/>
-        </w:rPr>
-        <w:t>是空白的，按下</w:t>
-      </w:r>
-      <w:r>
-        <w:rPr>
-          <w:rFonts w:hint="eastAsia"/>
-        </w:rPr>
-        <w:t>Run</w:t>
-      </w:r>
-      <w:r>
-        <w:rPr>
-          <w:rFonts w:hint="eastAsia"/>
-        </w:rPr>
-        <w:t>開始執行寫入。</w:t>
+        <w:t>檔名後加上時間另存新檔。</w:t>
       </w:r>
     </w:p>
     <w:p>
@@ -379,6 +385,24 @@
         <w:ind w:leftChars="0"/>
       </w:pPr>
       <w:r>
+        <w:t>“</w:t>
+      </w:r>
+      <w:r>
+        <w:rPr>
+          <w:rFonts w:hint="eastAsia"/>
+        </w:rPr>
+        <w:t>Open excel after running</w:t>
+      </w:r>
+      <w:r>
+        <w:t>”</w:t>
+      </w:r>
+      <w:r>
+        <w:rPr>
+          <w:rFonts w:hint="eastAsia"/>
+        </w:rPr>
+        <w:t>若勾選，</w:t>
+      </w:r>
+      <w:r>
         <w:rPr>
           <w:rFonts w:hint="eastAsia"/>
         </w:rPr>
@@ -388,6 +412,40 @@
         <w:rPr>
           <w:rFonts w:hint="eastAsia"/>
         </w:rPr>
+        <w:t>完會開啟寫入的</w:t>
+      </w:r>
+      <w:r>
+        <w:rPr>
+          <w:rFonts w:hint="eastAsia"/>
+        </w:rPr>
+        <w:t>Excel</w:t>
+      </w:r>
+      <w:r>
+        <w:rPr>
+          <w:rFonts w:hint="eastAsia"/>
+        </w:rPr>
+        <w:t>檔案。</w:t>
+      </w:r>
+    </w:p>
+    <w:p>
+      <w:pPr>
+        <w:pStyle w:val="a7"/>
+        <w:numPr>
+          <w:ilvl w:val="0"/>
+          <w:numId w:val="1"/>
+        </w:numPr>
+        <w:ind w:leftChars="0"/>
+      </w:pPr>
+      <w:r>
+        <w:rPr>
+          <w:rFonts w:hint="eastAsia"/>
+        </w:rPr>
+        <w:t>Run</w:t>
+      </w:r>
+      <w:r>
+        <w:rPr>
+          <w:rFonts w:hint="eastAsia"/>
+        </w:rPr>
         <w:t>完會在資料夾中的</w:t>
       </w:r>
       <w:r>
@@ -448,9 +506,9 @@
           <w:noProof/>
         </w:rPr>
         <w:drawing>
-          <wp:inline distT="0" distB="0" distL="0" distR="0" wp14:anchorId="0806C989" wp14:editId="3B12BB8E">
-            <wp:extent cx="5274310" cy="5597239"/>
-            <wp:effectExtent l="19050" t="19050" r="21590" b="22860"/>
+          <wp:inline distT="0" distB="0" distL="0" distR="0" wp14:anchorId="157F60EE" wp14:editId="347B9179">
+            <wp:extent cx="5274310" cy="5109488"/>
+            <wp:effectExtent l="0" t="0" r="2540" b="0"/>
             <wp:docPr id="1" name="圖片 1"/>
             <wp:cNvGraphicFramePr>
               <a:graphicFrameLocks xmlns:a="http://schemas.openxmlformats.org/drawingml/2006/main" noChangeAspect="1"/>
@@ -471,16 +529,11 @@
                   <pic:spPr>
                     <a:xfrm>
                       <a:off x="0" y="0"/>
-                      <a:ext cx="5274310" cy="5597239"/>
+                      <a:ext cx="5274310" cy="5109488"/>
                     </a:xfrm>
                     <a:prstGeom prst="rect">
                       <a:avLst/>
                     </a:prstGeom>
-                    <a:ln>
-                      <a:solidFill>
-                        <a:schemeClr val="accent1"/>
-                      </a:solidFill>
-                    </a:ln>
                   </pic:spPr>
                 </pic:pic>
               </a:graphicData>
@@ -488,6 +541,13 @@
           </wp:inline>
         </w:drawing>
       </w:r>
+    </w:p>
+    <w:p>
+      <w:pPr>
+        <w:rPr>
+          <w:rFonts w:hint="eastAsia"/>
+        </w:rPr>
+      </w:pPr>
     </w:p>
     <w:p/>
     <w:p>
@@ -640,17 +700,23 @@
     <w:p/>
     <w:p/>
     <w:p/>
-    <w:p/>
-    <w:p/>
-    <w:p/>
-    <w:p/>
-    <w:p/>
-    <w:p>
-      <w:r>
-        <w:rPr>
-          <w:rFonts w:hint="eastAsia"/>
-        </w:rPr>
-        <w:lastRenderedPageBreak/>
+    <w:p>
+      <w:pPr>
+        <w:rPr>
+          <w:rFonts w:hint="eastAsia"/>
+        </w:rPr>
+      </w:pPr>
+    </w:p>
+    <w:p/>
+    <w:p/>
+    <w:p/>
+    <w:p/>
+    <w:p/>
+    <w:p>
+      <w:r>
+        <w:rPr>
+          <w:rFonts w:hint="eastAsia"/>
+        </w:rPr>
         <w:t>◎</w:t>
       </w:r>
       <w:r>
@@ -699,15 +765,22 @@
         <w:rPr>
           <w:rFonts w:hint="eastAsia"/>
         </w:rPr>
+        <w:t>，目前預設為</w:t>
+      </w:r>
+      <w:r>
+        <w:rPr>
+          <w:rFonts w:hint="eastAsia"/>
+        </w:rPr>
+        <w:t>8</w:t>
+      </w:r>
+      <w:r>
+        <w:rPr>
+          <w:rFonts w:hint="eastAsia"/>
+        </w:rPr>
         <w:t>。</w:t>
       </w:r>
     </w:p>
     <w:p>
-      <w:pPr>
-        <w:rPr>
-          <w:rFonts w:hint="eastAsia"/>
-        </w:rPr>
-      </w:pPr>
       <w:r>
         <w:rPr>
           <w:noProof/>
@@ -762,137 +835,31 @@
         </w:drawing>
       </w:r>
     </w:p>
-    <w:p>
-      <w:pPr>
-        <w:rPr>
-          <w:rFonts w:hint="eastAsia"/>
-        </w:rPr>
-      </w:pPr>
-    </w:p>
-    <w:p>
-      <w:pPr>
-        <w:rPr>
-          <w:rFonts w:hint="eastAsia"/>
-        </w:rPr>
-      </w:pPr>
-    </w:p>
-    <w:p>
-      <w:pPr>
-        <w:rPr>
-          <w:rFonts w:hint="eastAsia"/>
-        </w:rPr>
-      </w:pPr>
-    </w:p>
-    <w:p>
-      <w:pPr>
-        <w:rPr>
-          <w:rFonts w:hint="eastAsia"/>
-        </w:rPr>
-      </w:pPr>
-    </w:p>
-    <w:p>
-      <w:pPr>
-        <w:rPr>
-          <w:rFonts w:hint="eastAsia"/>
-        </w:rPr>
-      </w:pPr>
-    </w:p>
-    <w:p>
-      <w:pPr>
-        <w:rPr>
-          <w:rFonts w:hint="eastAsia"/>
-        </w:rPr>
-      </w:pPr>
-    </w:p>
-    <w:p>
-      <w:pPr>
-        <w:rPr>
-          <w:rFonts w:hint="eastAsia"/>
-        </w:rPr>
-      </w:pPr>
-    </w:p>
-    <w:p>
-      <w:pPr>
-        <w:rPr>
-          <w:rFonts w:hint="eastAsia"/>
-        </w:rPr>
-      </w:pPr>
-    </w:p>
-    <w:p>
-      <w:pPr>
-        <w:rPr>
-          <w:rFonts w:hint="eastAsia"/>
-        </w:rPr>
-      </w:pPr>
-    </w:p>
-    <w:p>
-      <w:pPr>
-        <w:rPr>
-          <w:rFonts w:hint="eastAsia"/>
-        </w:rPr>
-      </w:pPr>
-    </w:p>
-    <w:p>
-      <w:pPr>
-        <w:rPr>
-          <w:rFonts w:hint="eastAsia"/>
-        </w:rPr>
-      </w:pPr>
-    </w:p>
-    <w:p>
-      <w:pPr>
-        <w:rPr>
-          <w:rFonts w:hint="eastAsia"/>
-        </w:rPr>
-      </w:pPr>
-    </w:p>
-    <w:p>
-      <w:pPr>
-        <w:rPr>
-          <w:rFonts w:hint="eastAsia"/>
-        </w:rPr>
-      </w:pPr>
-    </w:p>
-    <w:p>
-      <w:pPr>
-        <w:rPr>
-          <w:rFonts w:hint="eastAsia"/>
-        </w:rPr>
-      </w:pPr>
-    </w:p>
-    <w:p>
-      <w:pPr>
-        <w:rPr>
-          <w:rFonts w:hint="eastAsia"/>
-        </w:rPr>
-      </w:pPr>
-    </w:p>
-    <w:p>
-      <w:pPr>
-        <w:rPr>
-          <w:rFonts w:hint="eastAsia"/>
-        </w:rPr>
-      </w:pPr>
-    </w:p>
-    <w:p>
-      <w:pPr>
-        <w:rPr>
-          <w:rFonts w:hint="eastAsia"/>
-        </w:rPr>
-      </w:pPr>
-    </w:p>
+    <w:p/>
+    <w:p/>
+    <w:p/>
+    <w:p/>
+    <w:p/>
+    <w:p/>
+    <w:p/>
+    <w:p/>
+    <w:p/>
+    <w:p/>
+    <w:p/>
+    <w:p/>
+    <w:p/>
+    <w:p/>
+    <w:p/>
+    <w:p/>
+    <w:p/>
     <w:p>
       <w:pPr>
         <w:pStyle w:val="a5"/>
-        <w:rPr>
-          <w:rFonts w:hint="eastAsia"/>
-        </w:rPr>
-      </w:pPr>
-      <w:r>
-        <w:rPr>
-          <w:rFonts w:hint="eastAsia"/>
-        </w:rPr>
-        <w:lastRenderedPageBreak/>
+      </w:pPr>
+      <w:r>
+        <w:rPr>
+          <w:rFonts w:hint="eastAsia"/>
+        </w:rPr>
         <w:t>版本資訊</w:t>
       </w:r>
     </w:p>
@@ -900,9 +867,6 @@
       <w:pPr>
         <w:pStyle w:val="a5"/>
         <w:jc w:val="left"/>
-        <w:rPr>
-          <w:rFonts w:hint="eastAsia"/>
-        </w:rPr>
       </w:pPr>
       <w:r>
         <w:rPr>
@@ -910,8 +874,6 @@
         </w:rPr>
         <w:t>V2.0.0</w:t>
       </w:r>
-      <w:bookmarkStart w:id="0" w:name="_GoBack"/>
-      <w:bookmarkEnd w:id="0"/>
     </w:p>
     <w:p>
       <w:pPr>
@@ -921,9 +883,6 @@
           <w:numId w:val="3"/>
         </w:numPr>
         <w:ind w:leftChars="0"/>
-        <w:rPr>
-          <w:rFonts w:hint="eastAsia"/>
-        </w:rPr>
       </w:pPr>
       <w:r>
         <w:rPr>
@@ -936,9 +895,6 @@
       <w:pPr>
         <w:pStyle w:val="a5"/>
         <w:jc w:val="left"/>
-        <w:rPr>
-          <w:rFonts w:hint="eastAsia"/>
-        </w:rPr>
       </w:pPr>
       <w:r>
         <w:rPr>
@@ -955,9 +911,6 @@
           <w:numId w:val="2"/>
         </w:numPr>
         <w:ind w:leftChars="0"/>
-        <w:rPr>
-          <w:rFonts w:hint="eastAsia"/>
-        </w:rPr>
       </w:pPr>
       <w:r>
         <w:rPr>
@@ -1006,9 +959,6 @@
           <w:numId w:val="2"/>
         </w:numPr>
         <w:ind w:leftChars="0"/>
-        <w:rPr>
-          <w:rFonts w:hint="eastAsia"/>
-        </w:rPr>
       </w:pPr>
       <w:r>
         <w:rPr>
@@ -1069,11 +1019,259 @@
         <w:t>。</w:t>
       </w:r>
     </w:p>
-    <w:p/>
     <w:p>
       <w:pPr>
         <w:pStyle w:val="a5"/>
-      </w:pPr>
+        <w:jc w:val="left"/>
+        <w:rPr>
+          <w:rFonts w:hint="eastAsia"/>
+        </w:rPr>
+      </w:pPr>
+      <w:r>
+        <w:rPr>
+          <w:rFonts w:hint="eastAsia"/>
+        </w:rPr>
+        <w:t>V2.2</w:t>
+      </w:r>
+      <w:r>
+        <w:rPr>
+          <w:rFonts w:hint="eastAsia"/>
+        </w:rPr>
+        <w:t>.0</w:t>
+      </w:r>
+    </w:p>
+    <w:p>
+      <w:pPr>
+        <w:rPr>
+          <w:rFonts w:hint="eastAsia"/>
+        </w:rPr>
+      </w:pPr>
+      <w:r>
+        <w:rPr>
+          <w:rFonts w:hint="eastAsia"/>
+        </w:rPr>
+        <w:tab/>
+      </w:r>
+      <w:r>
+        <w:rPr>
+          <w:rFonts w:hint="eastAsia"/>
+        </w:rPr>
+        <w:t>1.</w:t>
+      </w:r>
+      <w:r>
+        <w:rPr>
+          <w:rFonts w:hint="eastAsia"/>
+        </w:rPr>
+        <w:t>移除</w:t>
+      </w:r>
+      <w:r>
+        <w:rPr>
+          <w:rFonts w:hint="eastAsia"/>
+        </w:rPr>
+        <w:t>EPPlus.dll</w:t>
+      </w:r>
+      <w:r>
+        <w:rPr>
+          <w:rFonts w:hint="eastAsia"/>
+        </w:rPr>
+        <w:t>，</w:t>
+      </w:r>
+      <w:r>
+        <w:rPr>
+          <w:rFonts w:hint="eastAsia"/>
+        </w:rPr>
+        <w:t>加入修改過的參考，</w:t>
+      </w:r>
+      <w:r>
+        <w:rPr>
+          <w:rFonts w:hint="eastAsia"/>
+        </w:rPr>
+        <w:t>避免</w:t>
+      </w:r>
+      <w:r>
+        <w:rPr>
+          <w:rFonts w:hint="eastAsia"/>
+        </w:rPr>
+        <w:t>Fomula2</w:t>
+      </w:r>
+      <w:r>
+        <w:rPr>
+          <w:rFonts w:hint="eastAsia"/>
+        </w:rPr>
+        <w:t>錯誤。</w:t>
+      </w:r>
+    </w:p>
+    <w:p>
+      <w:pPr>
+        <w:ind w:firstLine="480"/>
+        <w:rPr>
+          <w:rFonts w:hint="eastAsia"/>
+        </w:rPr>
+      </w:pPr>
+      <w:r>
+        <w:rPr>
+          <w:rFonts w:hint="eastAsia"/>
+        </w:rPr>
+        <w:t>2.</w:t>
+      </w:r>
+      <w:r>
+        <w:rPr>
+          <w:rFonts w:hint="eastAsia"/>
+        </w:rPr>
+        <w:t>寫入</w:t>
+      </w:r>
+      <w:r>
+        <w:rPr>
+          <w:rFonts w:hint="eastAsia"/>
+        </w:rPr>
+        <w:t>Success</w:t>
+      </w:r>
+      <w:r>
+        <w:rPr>
+          <w:rFonts w:hint="eastAsia"/>
+        </w:rPr>
+        <w:t>或</w:t>
+      </w:r>
+      <w:r>
+        <w:rPr>
+          <w:rFonts w:hint="eastAsia"/>
+        </w:rPr>
+        <w:t>fail</w:t>
+      </w:r>
+      <w:r>
+        <w:rPr>
+          <w:rFonts w:hint="eastAsia"/>
+        </w:rPr>
+        <w:t>時在附加內容</w:t>
+      </w:r>
+      <w:r>
+        <w:rPr>
+          <w:rFonts w:hint="eastAsia"/>
+        </w:rPr>
+        <w:t>中間不加逗號。</w:t>
+      </w:r>
+    </w:p>
+    <w:p>
+      <w:pPr>
+        <w:ind w:firstLine="480"/>
+        <w:rPr>
+          <w:rFonts w:hint="eastAsia"/>
+        </w:rPr>
+      </w:pPr>
+      <w:r>
+        <w:rPr>
+          <w:rFonts w:hint="eastAsia"/>
+        </w:rPr>
+        <w:t>3.</w:t>
+      </w:r>
+      <w:r>
+        <w:rPr>
+          <w:rFonts w:hint="eastAsia"/>
+        </w:rPr>
+        <w:t>Run</w:t>
+      </w:r>
+      <w:r>
+        <w:rPr>
+          <w:rFonts w:hint="eastAsia"/>
+        </w:rPr>
+        <w:t>完</w:t>
+      </w:r>
+      <w:r>
+        <w:rPr>
+          <w:rFonts w:hint="eastAsia"/>
+        </w:rPr>
+        <w:t>在</w:t>
+      </w:r>
+      <w:r>
+        <w:rPr>
+          <w:rFonts w:hint="eastAsia"/>
+        </w:rPr>
+        <w:t>excel</w:t>
+      </w:r>
+      <w:r>
+        <w:rPr>
+          <w:rFonts w:hint="eastAsia"/>
+        </w:rPr>
+        <w:t>檔名後加上時間</w:t>
+      </w:r>
+      <w:r>
+        <w:rPr>
+          <w:rFonts w:hint="eastAsia"/>
+        </w:rPr>
+        <w:t>另存新檔，</w:t>
+      </w:r>
+      <w:r>
+        <w:rPr>
+          <w:rFonts w:hint="eastAsia"/>
+        </w:rPr>
+        <w:t>避免覆蓋原本</w:t>
+      </w:r>
+      <w:r>
+        <w:rPr>
+          <w:rFonts w:hint="eastAsia"/>
+        </w:rPr>
+        <w:t>excel</w:t>
+      </w:r>
+      <w:r>
+        <w:rPr>
+          <w:rFonts w:hint="eastAsia"/>
+        </w:rPr>
+        <w:t>。</w:t>
+      </w:r>
+    </w:p>
+    <w:p>
+      <w:pPr>
+        <w:ind w:firstLine="480"/>
+      </w:pPr>
+      <w:r>
+        <w:rPr>
+          <w:rFonts w:hint="eastAsia"/>
+        </w:rPr>
+        <w:t>4.</w:t>
+      </w:r>
+      <w:r>
+        <w:rPr>
+          <w:rFonts w:hint="eastAsia"/>
+        </w:rPr>
+        <w:t>加入</w:t>
+      </w:r>
+      <w:r>
+        <w:rPr>
+          <w:rFonts w:hint="eastAsia"/>
+        </w:rPr>
+        <w:t>checkbox</w:t>
+      </w:r>
+      <w:r>
+        <w:rPr>
+          <w:rFonts w:hint="eastAsia"/>
+        </w:rPr>
+        <w:t>確認</w:t>
+      </w:r>
+      <w:r>
+        <w:rPr>
+          <w:rFonts w:hint="eastAsia"/>
+        </w:rPr>
+        <w:t>Run</w:t>
+      </w:r>
+      <w:r>
+        <w:rPr>
+          <w:rFonts w:hint="eastAsia"/>
+        </w:rPr>
+        <w:t>完後</w:t>
+      </w:r>
+      <w:r>
+        <w:rPr>
+          <w:rFonts w:hint="eastAsia"/>
+        </w:rPr>
+        <w:t>是否自動開啟新檔。</w:t>
+      </w:r>
+    </w:p>
+    <w:p>
+      <w:pPr>
+        <w:pStyle w:val="a5"/>
+      </w:pPr>
+      <w:bookmarkStart w:id="0" w:name="_GoBack"/>
+      <w:bookmarkEnd w:id="0"/>
       <w:r>
         <w:rPr>
           <w:rFonts w:hint="eastAsia"/>

</xml_diff>

<commit_message>
Modify word and pdf
</commit_message>
<xml_diff>
--- a/Document/Result回填Manual.docx
+++ b/Document/Result回填Manual.docx
@@ -249,9 +249,6 @@
           <w:numId w:val="1"/>
         </w:numPr>
         <w:ind w:leftChars="0"/>
-        <w:rPr>
-          <w:rFonts w:hint="eastAsia"/>
-        </w:rPr>
       </w:pPr>
       <w:r>
         <w:rPr>
@@ -328,9 +325,6 @@
           <w:numId w:val="1"/>
         </w:numPr>
         <w:ind w:leftChars="0"/>
-        <w:rPr>
-          <w:rFonts w:hint="eastAsia"/>
-        </w:rPr>
       </w:pPr>
       <w:r>
         <w:rPr>
@@ -542,13 +536,7 @@
         </w:drawing>
       </w:r>
     </w:p>
-    <w:p>
-      <w:pPr>
-        <w:rPr>
-          <w:rFonts w:hint="eastAsia"/>
-        </w:rPr>
-      </w:pPr>
-    </w:p>
+    <w:p/>
     <w:p/>
     <w:p>
       <w:r>
@@ -700,13 +688,7 @@
     <w:p/>
     <w:p/>
     <w:p/>
-    <w:p>
-      <w:pPr>
-        <w:rPr>
-          <w:rFonts w:hint="eastAsia"/>
-        </w:rPr>
-      </w:pPr>
-    </w:p>
+    <w:p/>
     <w:p/>
     <w:p/>
     <w:p/>
@@ -978,6 +960,8 @@
         </w:rPr>
         <w:t>預設路徑改為桌面。</w:t>
       </w:r>
+      <w:bookmarkStart w:id="0" w:name="_GoBack"/>
+      <w:bookmarkEnd w:id="0"/>
     </w:p>
     <w:p>
       <w:pPr>
@@ -1023,70 +1007,39 @@
       <w:pPr>
         <w:pStyle w:val="a5"/>
         <w:jc w:val="left"/>
-        <w:rPr>
-          <w:rFonts w:hint="eastAsia"/>
-        </w:rPr>
-      </w:pPr>
-      <w:r>
-        <w:rPr>
-          <w:rFonts w:hint="eastAsia"/>
-        </w:rPr>
-        <w:t>V2.2</w:t>
-      </w:r>
-      <w:r>
-        <w:rPr>
-          <w:rFonts w:hint="eastAsia"/>
-        </w:rPr>
-        <w:t>.0</w:t>
-      </w:r>
-    </w:p>
-    <w:p>
-      <w:pPr>
-        <w:rPr>
-          <w:rFonts w:hint="eastAsia"/>
-        </w:rPr>
-      </w:pPr>
+      </w:pPr>
+      <w:r>
+        <w:rPr>
+          <w:rFonts w:hint="eastAsia"/>
+        </w:rPr>
+        <w:t>V2.2.0</w:t>
+      </w:r>
+    </w:p>
+    <w:p>
       <w:r>
         <w:rPr>
           <w:rFonts w:hint="eastAsia"/>
         </w:rPr>
         <w:tab/>
-      </w:r>
-      <w:r>
-        <w:rPr>
-          <w:rFonts w:hint="eastAsia"/>
-        </w:rPr>
         <w:t>1.</w:t>
       </w:r>
       <w:r>
         <w:rPr>
           <w:rFonts w:hint="eastAsia"/>
         </w:rPr>
-        <w:t>移除</w:t>
-      </w:r>
-      <w:r>
-        <w:rPr>
-          <w:rFonts w:hint="eastAsia"/>
-        </w:rPr>
-        <w:t>EPPlus.dll</w:t>
-      </w:r>
-      <w:r>
-        <w:rPr>
-          <w:rFonts w:hint="eastAsia"/>
-        </w:rPr>
-        <w:t>，</w:t>
-      </w:r>
-      <w:r>
-        <w:rPr>
-          <w:rFonts w:hint="eastAsia"/>
-        </w:rPr>
-        <w:t>加入修改過的參考，</w:t>
-      </w:r>
-      <w:r>
-        <w:rPr>
-          <w:rFonts w:hint="eastAsia"/>
-        </w:rPr>
-        <w:t>避免</w:t>
+        <w:t>加入修改過的</w:t>
+      </w:r>
+      <w:r>
+        <w:rPr>
+          <w:rFonts w:hint="eastAsia"/>
+        </w:rPr>
+        <w:t>EPPlus</w:t>
+      </w:r>
+      <w:r>
+        <w:rPr>
+          <w:rFonts w:hint="eastAsia"/>
+        </w:rPr>
+        <w:t>參考，避免</w:t>
       </w:r>
       <w:r>
         <w:rPr>
@@ -1104,9 +1057,6 @@
     <w:p>
       <w:pPr>
         <w:ind w:firstLine="480"/>
-        <w:rPr>
-          <w:rFonts w:hint="eastAsia"/>
-        </w:rPr>
       </w:pPr>
       <w:r>
         <w:rPr>
@@ -1142,27 +1092,77 @@
         <w:rPr>
           <w:rFonts w:hint="eastAsia"/>
         </w:rPr>
-        <w:t>時在附加內容</w:t>
-      </w:r>
-      <w:r>
-        <w:rPr>
-          <w:rFonts w:hint="eastAsia"/>
-        </w:rPr>
-        <w:t>中間不加逗號。</w:t>
+        <w:t>時在附加內容中間不加逗號。</w:t>
       </w:r>
     </w:p>
     <w:p>
       <w:pPr>
         <w:ind w:firstLine="480"/>
-        <w:rPr>
-          <w:rFonts w:hint="eastAsia"/>
-        </w:rPr>
-      </w:pPr>
-      <w:r>
-        <w:rPr>
-          <w:rFonts w:hint="eastAsia"/>
-        </w:rPr>
-        <w:t>3.</w:t>
+      </w:pPr>
+      <w:r>
+        <w:rPr>
+          <w:rFonts w:hint="eastAsia"/>
+        </w:rPr>
+        <w:t>3.Run</w:t>
+      </w:r>
+      <w:r>
+        <w:rPr>
+          <w:rFonts w:hint="eastAsia"/>
+        </w:rPr>
+        <w:t>完在</w:t>
+      </w:r>
+      <w:r>
+        <w:rPr>
+          <w:rFonts w:hint="eastAsia"/>
+        </w:rPr>
+        <w:t>excel</w:t>
+      </w:r>
+      <w:r>
+        <w:rPr>
+          <w:rFonts w:hint="eastAsia"/>
+        </w:rPr>
+        <w:t>檔名後加上時間另存新檔，避免覆蓋原本</w:t>
+      </w:r>
+      <w:r>
+        <w:rPr>
+          <w:rFonts w:hint="eastAsia"/>
+        </w:rPr>
+        <w:t>excel</w:t>
+      </w:r>
+      <w:r>
+        <w:rPr>
+          <w:rFonts w:hint="eastAsia"/>
+        </w:rPr>
+        <w:t>。</w:t>
+      </w:r>
+    </w:p>
+    <w:p>
+      <w:pPr>
+        <w:ind w:firstLine="480"/>
+      </w:pPr>
+      <w:r>
+        <w:rPr>
+          <w:rFonts w:hint="eastAsia"/>
+        </w:rPr>
+        <w:t>4.</w:t>
+      </w:r>
+      <w:r>
+        <w:rPr>
+          <w:rFonts w:hint="eastAsia"/>
+        </w:rPr>
+        <w:t>加入</w:t>
+      </w:r>
+      <w:r>
+        <w:rPr>
+          <w:rFonts w:hint="eastAsia"/>
+        </w:rPr>
+        <w:t>checkbox</w:t>
+      </w:r>
+      <w:r>
+        <w:rPr>
+          <w:rFonts w:hint="eastAsia"/>
+        </w:rPr>
+        <w:t>確認</w:t>
       </w:r>
       <w:r>
         <w:rPr>
@@ -1174,104 +1174,13 @@
         <w:rPr>
           <w:rFonts w:hint="eastAsia"/>
         </w:rPr>
-        <w:t>完</w:t>
-      </w:r>
-      <w:r>
-        <w:rPr>
-          <w:rFonts w:hint="eastAsia"/>
-        </w:rPr>
-        <w:t>在</w:t>
-      </w:r>
-      <w:r>
-        <w:rPr>
-          <w:rFonts w:hint="eastAsia"/>
-        </w:rPr>
-        <w:t>excel</w:t>
-      </w:r>
-      <w:r>
-        <w:rPr>
-          <w:rFonts w:hint="eastAsia"/>
-        </w:rPr>
-        <w:t>檔名後加上時間</w:t>
-      </w:r>
-      <w:r>
-        <w:rPr>
-          <w:rFonts w:hint="eastAsia"/>
-        </w:rPr>
-        <w:t>另存新檔，</w:t>
-      </w:r>
-      <w:r>
-        <w:rPr>
-          <w:rFonts w:hint="eastAsia"/>
-        </w:rPr>
-        <w:t>避免覆蓋原本</w:t>
-      </w:r>
-      <w:r>
-        <w:rPr>
-          <w:rFonts w:hint="eastAsia"/>
-        </w:rPr>
-        <w:t>excel</w:t>
-      </w:r>
-      <w:r>
-        <w:rPr>
-          <w:rFonts w:hint="eastAsia"/>
-        </w:rPr>
-        <w:t>。</w:t>
-      </w:r>
-    </w:p>
-    <w:p>
-      <w:pPr>
-        <w:ind w:firstLine="480"/>
-      </w:pPr>
-      <w:r>
-        <w:rPr>
-          <w:rFonts w:hint="eastAsia"/>
-        </w:rPr>
-        <w:t>4.</w:t>
-      </w:r>
-      <w:r>
-        <w:rPr>
-          <w:rFonts w:hint="eastAsia"/>
-        </w:rPr>
-        <w:t>加入</w:t>
-      </w:r>
-      <w:r>
-        <w:rPr>
-          <w:rFonts w:hint="eastAsia"/>
-        </w:rPr>
-        <w:t>checkbox</w:t>
-      </w:r>
-      <w:r>
-        <w:rPr>
-          <w:rFonts w:hint="eastAsia"/>
-        </w:rPr>
-        <w:t>確認</w:t>
-      </w:r>
-      <w:r>
-        <w:rPr>
-          <w:rFonts w:hint="eastAsia"/>
-        </w:rPr>
-        <w:t>Run</w:t>
-      </w:r>
-      <w:r>
-        <w:rPr>
-          <w:rFonts w:hint="eastAsia"/>
-        </w:rPr>
-        <w:t>完後</w:t>
-      </w:r>
-      <w:r>
-        <w:rPr>
-          <w:rFonts w:hint="eastAsia"/>
-        </w:rPr>
-        <w:t>是否自動開啟新檔。</w:t>
+        <w:t>完後是否自動開啟新檔。</w:t>
       </w:r>
     </w:p>
     <w:p>
       <w:pPr>
         <w:pStyle w:val="a5"/>
       </w:pPr>
-      <w:bookmarkStart w:id="0" w:name="_GoBack"/>
-      <w:bookmarkEnd w:id="0"/>
       <w:r>
         <w:rPr>
           <w:rFonts w:hint="eastAsia"/>

</xml_diff>